<commit_message>
Circle Language Spec: Execution Control: Remove redundant remarks referring to articles that do not exist separately anymore.
</commit_message>
<xml_diff>
--- a/1.1. Circle Language Spec/09. Execution Control/2. Conditional Execution.docx
+++ b/1.1. Circle Language Spec/09. Execution Control/2. Conditional Execution.docx
@@ -672,34 +672,6 @@
       <w:r>
         <w:t>Diagram</w:t>
       </w:r>
-    </w:p>
-    <w:p>
-      <w:r>
-        <w:t xml:space="preserve">The concept of the </w:t>
-      </w:r>
-      <w:r>
-        <w:rPr>
-          <w:rStyle w:val="CodeChar"/>
-        </w:rPr>
-        <w:t>If</w:t>
-      </w:r>
-      <w:r>
-        <w:t xml:space="preserve"> statement is already covered in the article </w:t>
-      </w:r>
-      <w:r>
-        <w:rPr>
-          <w:i/>
-        </w:rPr>
-        <w:t>If</w:t>
-      </w:r>
-      <w:r>
-        <w:t>. This article only explains its expression in a diagram.</w:t>
-      </w:r>
-    </w:p>
-    <w:p>
-      <w:pPr>
-        <w:pStyle w:val="Spacing"/>
-      </w:pPr>
     </w:p>
     <w:p>
       <w:r>
@@ -1914,46 +1886,6 @@
     </w:p>
     <w:p>
       <w:r>
-        <w:t xml:space="preserve">The concept of the </w:t>
-      </w:r>
-      <w:r>
-        <w:rPr>
-          <w:rStyle w:val="CodeChar"/>
-        </w:rPr>
-        <w:t xml:space="preserve">Else </w:t>
-      </w:r>
-      <w:r>
-        <w:rPr>
-          <w:rStyle w:val="CodeChar"/>
-        </w:rPr>
-        <w:t>If</w:t>
-      </w:r>
-      <w:r>
-        <w:t xml:space="preserve"> statement is already covered in the article </w:t>
-      </w:r>
-      <w:r>
-        <w:rPr>
-          <w:i/>
-        </w:rPr>
-        <w:t xml:space="preserve">Else </w:t>
-      </w:r>
-      <w:r>
-        <w:rPr>
-          <w:i/>
-        </w:rPr>
-        <w:t>If</w:t>
-      </w:r>
-      <w:r>
-        <w:t>. This article only explains its expression in a diagram.</w:t>
-      </w:r>
-    </w:p>
-    <w:p>
-      <w:pPr>
-        <w:pStyle w:val="Spacing"/>
-      </w:pPr>
-    </w:p>
-    <w:p>
-      <w:r>
         <w:t xml:space="preserve">Below is an example of the diagrammatic expression of an </w:t>
       </w:r>
       <w:r>
@@ -2652,40 +2584,6 @@
     </w:p>
     <w:p>
       <w:r>
-        <w:t xml:space="preserve">The concept of the </w:t>
-      </w:r>
-      <w:r>
-        <w:rPr>
-          <w:rStyle w:val="CodeChar"/>
-        </w:rPr>
-        <w:t>Select Case</w:t>
-      </w:r>
-      <w:r>
-        <w:t xml:space="preserve"> </w:t>
-      </w:r>
-      <w:r>
-        <w:t xml:space="preserve">statement is already covered by the article </w:t>
-      </w:r>
-      <w:r>
-        <w:rPr>
-          <w:i/>
-        </w:rPr>
-        <w:t>Select Case</w:t>
-      </w:r>
-      <w:r>
-        <w:t xml:space="preserve">. </w:t>
-      </w:r>
-      <w:r>
-        <w:t>These articles only explain its expression in a diagram.</w:t>
-      </w:r>
-    </w:p>
-    <w:p>
-      <w:pPr>
-        <w:pStyle w:val="Spacing"/>
-      </w:pPr>
-    </w:p>
-    <w:p>
-      <w:r>
         <w:t xml:space="preserve">Each type of </w:t>
       </w:r>
       <w:r>
@@ -2989,37 +2887,6 @@
       <w:r>
         <w:t>Diagram</w:t>
       </w:r>
-    </w:p>
-    <w:p>
-      <w:r>
-        <w:t xml:space="preserve">The concept of the </w:t>
-      </w:r>
-      <w:r>
-        <w:rPr>
-          <w:rStyle w:val="CodeChar"/>
-        </w:rPr>
-        <w:t>Select Case</w:t>
-      </w:r>
-      <w:r>
-        <w:t xml:space="preserve"> (exact value)</w:t>
-      </w:r>
-      <w:r>
-        <w:t xml:space="preserve"> statement is already covered by the article </w:t>
-      </w:r>
-      <w:r>
-        <w:rPr>
-          <w:i/>
-        </w:rPr>
-        <w:t>Select Case (exact value)</w:t>
-      </w:r>
-      <w:r>
-        <w:t>. This article only explains its expression in a diagram.</w:t>
-      </w:r>
-    </w:p>
-    <w:p>
-      <w:pPr>
-        <w:pStyle w:val="Spacing"/>
-      </w:pPr>
     </w:p>
     <w:p>
       <w:r>
@@ -3660,50 +3527,13 @@
       <w:pPr>
         <w:pStyle w:val="Heading4"/>
       </w:pPr>
+      <w:r>
+        <w:t>Diagram</w:t>
+      </w:r>
+    </w:p>
+    <w:p>
       <w:bookmarkStart w:id="0" w:name="_GoBack"/>
       <w:bookmarkEnd w:id="0"/>
-      <w:r>
-        <w:t>Diagram</w:t>
-      </w:r>
-    </w:p>
-    <w:p>
-      <w:r>
-        <w:t xml:space="preserve">The concept of the </w:t>
-      </w:r>
-      <w:r>
-        <w:rPr>
-          <w:rStyle w:val="CodeChar"/>
-        </w:rPr>
-        <w:t>Select Case</w:t>
-      </w:r>
-      <w:r>
-        <w:t xml:space="preserve"> (</w:t>
-      </w:r>
-      <w:r>
-        <w:t>split formula</w:t>
-      </w:r>
-      <w:r>
-        <w:t>)</w:t>
-      </w:r>
-      <w:r>
-        <w:t xml:space="preserve"> statement is already covered by the article </w:t>
-      </w:r>
-      <w:r>
-        <w:rPr>
-          <w:i/>
-        </w:rPr>
-        <w:t>Select Case (split formula)</w:t>
-      </w:r>
-      <w:r>
-        <w:t>. This article only explains its expression in a diagram.</w:t>
-      </w:r>
-    </w:p>
-    <w:p>
-      <w:pPr>
-        <w:pStyle w:val="Spacing"/>
-      </w:pPr>
-    </w:p>
-    <w:p>
       <w:r>
         <w:t>There are two forms of this statement: the first half of the formula is a value or the first half of the formula is an operation with an operand missing. These two forms have a different definition and look different in the diagram</w:t>
       </w:r>

</xml_diff>